<commit_message>
Adiciona geração de PDF
</commit_message>
<xml_diff>
--- a/relatorios/Fatura-ok.docx
+++ b/relatorios/Fatura-ok.docx
@@ -57,7 +57,7 @@
         <w:ind w:left="-1276" w:right="-1135"/>
       </w:pPr>
       <w:r>
-        <w:t xml:space="preserve">Data do Processamento: 2023-04-23 00:15:30</w:t>
+        <w:t xml:space="preserve">Data do Processamento: 2023-04-24 23:29:14</w:t>
       </w:r>
     </w:p>
     <w:p>
@@ -148,7 +148,7 @@
               <w:ind w:right="-1135"/>
             </w:pPr>
             <w:r>
-              <w:t xml:space="preserve">None</w:t>
+              <w:t xml:space="preserve">21/04/2023</w:t>
             </w:r>
           </w:p>
         </w:tc>
@@ -212,7 +212,7 @@
               <w:ind w:right="-1135"/>
             </w:pPr>
             <w:r>
-              <w:t xml:space="preserve">None</w:t>
+              <w:t xml:space="preserve">22/04/2023</w:t>
             </w:r>
           </w:p>
         </w:tc>
@@ -276,7 +276,7 @@
               <w:ind w:right="-1135"/>
             </w:pPr>
             <w:r>
-              <w:t xml:space="preserve">None</w:t>
+              <w:t xml:space="preserve">25/03/2023</w:t>
             </w:r>
           </w:p>
         </w:tc>
@@ -340,7 +340,7 @@
               <w:ind w:right="-1135"/>
             </w:pPr>
             <w:r>
-              <w:t xml:space="preserve">None</w:t>
+              <w:t xml:space="preserve">10/04/2023</w:t>
             </w:r>
           </w:p>
         </w:tc>
@@ -404,7 +404,7 @@
               <w:ind w:right="-1135"/>
             </w:pPr>
             <w:r>
-              <w:t xml:space="preserve">None</w:t>
+              <w:t xml:space="preserve">20/04/2023</w:t>
             </w:r>
           </w:p>
         </w:tc>
@@ -468,7 +468,7 @@
               <w:ind w:right="-1135"/>
             </w:pPr>
             <w:r>
-              <w:t xml:space="preserve">None</w:t>
+              <w:t xml:space="preserve">20/04/2023</w:t>
             </w:r>
           </w:p>
         </w:tc>
@@ -562,7 +562,7 @@
         <w:ind w:left="-1276" w:right="-1135"/>
       </w:pPr>
       <w:r>
-        <w:t xml:space="preserve">Data do Processamento: 2023-04-23 00:15:30</w:t>
+        <w:t xml:space="preserve">Data do Processamento: 2023-04-24 23:29:15</w:t>
       </w:r>
     </w:p>
     <w:p>
@@ -653,7 +653,7 @@
               <w:ind w:right="-1135"/>
             </w:pPr>
             <w:r>
-              <w:t xml:space="preserve">None</w:t>
+              <w:t xml:space="preserve">23/04/2023</w:t>
             </w:r>
           </w:p>
         </w:tc>
@@ -717,7 +717,7 @@
               <w:ind w:right="-1135"/>
             </w:pPr>
             <w:r>
-              <w:t xml:space="preserve">None</w:t>
+              <w:t xml:space="preserve">23/04/2023</w:t>
             </w:r>
           </w:p>
         </w:tc>
@@ -811,7 +811,7 @@
         <w:ind w:left="-1276" w:right="-1135"/>
       </w:pPr>
       <w:r>
-        <w:t xml:space="preserve">Data do Processamento: 2023-04-23 00:15:31</w:t>
+        <w:t xml:space="preserve">Data do Processamento: 2023-04-24 23:29:15</w:t>
       </w:r>
     </w:p>
     <w:p>
@@ -902,7 +902,7 @@
               <w:ind w:right="-1135"/>
             </w:pPr>
             <w:r>
-              <w:t xml:space="preserve">None</w:t>
+              <w:t xml:space="preserve">20/01/2023</w:t>
             </w:r>
           </w:p>
         </w:tc>
@@ -966,7 +966,7 @@
               <w:ind w:right="-1135"/>
             </w:pPr>
             <w:r>
-              <w:t xml:space="preserve">None</w:t>
+              <w:t xml:space="preserve">20/02/2023</w:t>
             </w:r>
           </w:p>
         </w:tc>
@@ -1030,7 +1030,7 @@
               <w:ind w:right="-1135"/>
             </w:pPr>
             <w:r>
-              <w:t xml:space="preserve">None</w:t>
+              <w:t xml:space="preserve">24/03/2023</w:t>
             </w:r>
           </w:p>
         </w:tc>
@@ -1094,7 +1094,7 @@
               <w:ind w:right="-1135"/>
             </w:pPr>
             <w:r>
-              <w:t xml:space="preserve">None</w:t>
+              <w:t xml:space="preserve">06/04/2023</w:t>
             </w:r>
           </w:p>
         </w:tc>
@@ -1158,7 +1158,7 @@
               <w:ind w:right="-1135"/>
             </w:pPr>
             <w:r>
-              <w:t xml:space="preserve">None</w:t>
+              <w:t xml:space="preserve">06/04/2023</w:t>
             </w:r>
           </w:p>
         </w:tc>
@@ -1222,7 +1222,7 @@
               <w:ind w:right="-1135"/>
             </w:pPr>
             <w:r>
-              <w:t xml:space="preserve">None</w:t>
+              <w:t xml:space="preserve">20/04/2023</w:t>
             </w:r>
           </w:p>
         </w:tc>
@@ -1316,7 +1316,7 @@
         <w:ind w:left="-1276" w:right="-1135"/>
       </w:pPr>
       <w:r>
-        <w:t xml:space="preserve">Data do Processamento: 2023-04-23 00:15:31</w:t>
+        <w:t xml:space="preserve">Data do Processamento: 2023-04-24 23:29:16</w:t>
       </w:r>
     </w:p>
     <w:p>
@@ -1407,7 +1407,7 @@
               <w:ind w:right="-1135"/>
             </w:pPr>
             <w:r>
-              <w:t xml:space="preserve">None</w:t>
+              <w:t xml:space="preserve">03/03/2023</w:t>
             </w:r>
           </w:p>
         </w:tc>
@@ -1501,7 +1501,7 @@
         <w:ind w:left="-1276" w:right="-1135"/>
       </w:pPr>
       <w:r>
-        <w:t xml:space="preserve">Data do Processamento: 2023-04-23 00:15:31</w:t>
+        <w:t xml:space="preserve">Data do Processamento: 2023-04-24 23:29:16</w:t>
       </w:r>
     </w:p>
     <w:p>
@@ -1686,7 +1686,7 @@
         <w:ind w:left="-1276" w:right="-1135"/>
       </w:pPr>
       <w:r>
-        <w:t xml:space="preserve">Data do Processamento: 2023-04-23 00:15:31</w:t>
+        <w:t xml:space="preserve">Data do Processamento: 2023-04-24 23:29:16</w:t>
       </w:r>
     </w:p>
     <w:p>

</xml_diff>